<commit_message>
Doc update, and intro survey data...
</commit_message>
<xml_diff>
--- a/doc/pred_wt.docx
+++ b/doc/pred_wt.docx
@@ -1,6 +1,6 @@
 
 <file path=word/document.xml><?xml version="1.0" encoding="utf-8"?>
-<w:document xmlns:wpc="http://schemas.microsoft.com/office/word/2010/wordprocessingCanvas" xmlns:mc="http://schemas.openxmlformats.org/markup-compatibility/2006" xmlns:o="urn:schemas-microsoft-com:office:office" xmlns:r="http://schemas.openxmlformats.org/officeDocument/2006/relationships" xmlns:m="http://schemas.openxmlformats.org/officeDocument/2006/math" xmlns:v="urn:schemas-microsoft-com:vml" xmlns:wp14="http://schemas.microsoft.com/office/word/2010/wordprocessingDrawing" xmlns:wp="http://schemas.openxmlformats.org/drawingml/2006/wordprocessingDrawing" xmlns:w10="urn:schemas-microsoft-com:office:word" xmlns:w="http://schemas.openxmlformats.org/wordprocessingml/2006/main" xmlns:w14="http://schemas.microsoft.com/office/word/2010/wordml" xmlns:w15="http://schemas.microsoft.com/office/word/2012/wordml" xmlns:wpg="http://schemas.microsoft.com/office/word/2010/wordprocessingGroup" xmlns:wpi="http://schemas.microsoft.com/office/word/2010/wordprocessingInk" xmlns:wne="http://schemas.microsoft.com/office/word/2006/wordml" xmlns:wps="http://schemas.microsoft.com/office/word/2010/wordprocessingShape" mc:Ignorable="w14 w15 wp14">
+<w:document xmlns:wpc="http://schemas.microsoft.com/office/word/2010/wordprocessingCanvas" xmlns:mo="http://schemas.microsoft.com/office/mac/office/2008/main" xmlns:mc="http://schemas.openxmlformats.org/markup-compatibility/2006" xmlns:mv="urn:schemas-microsoft-com:mac:vml" xmlns:o="urn:schemas-microsoft-com:office:office" xmlns:r="http://schemas.openxmlformats.org/officeDocument/2006/relationships" xmlns:m="http://schemas.openxmlformats.org/officeDocument/2006/math" xmlns:v="urn:schemas-microsoft-com:vml" xmlns:wp14="http://schemas.microsoft.com/office/word/2010/wordprocessingDrawing" xmlns:wp="http://schemas.openxmlformats.org/drawingml/2006/wordprocessingDrawing" xmlns:w10="urn:schemas-microsoft-com:office:word" xmlns:w="http://schemas.openxmlformats.org/wordprocessingml/2006/main" xmlns:w14="http://schemas.microsoft.com/office/word/2010/wordml" xmlns:w15="http://schemas.microsoft.com/office/word/2012/wordml" xmlns:wpg="http://schemas.microsoft.com/office/word/2010/wordprocessingGroup" xmlns:wpi="http://schemas.microsoft.com/office/word/2010/wordprocessingInk" xmlns:wne="http://schemas.microsoft.com/office/word/2006/wordml" xmlns:wps="http://schemas.microsoft.com/office/word/2010/wordprocessingShape" mc:Ignorable="w14 w15 wp14">
   <w:body>
     <w:p>
       <w:pPr>
@@ -22,10 +22,7 @@
     </w:p>
     <w:p>
       <w:r>
-        <w:t>Alaska</w:t>
-      </w:r>
-      <w:r>
-        <w:t xml:space="preserve"> Fisheries Science Center, NOAA</w:t>
+        <w:t>Alaska Fisheries Science Center, NOAA</w:t>
       </w:r>
     </w:p>
     <w:p>
@@ -38,16 +35,7 @@
     </w:p>
     <w:p>
       <w:r>
-        <w:t>For many fisheries settings empirical estimates of mean body mass at age are quite precise due to sampling design</w:t>
-      </w:r>
-      <w:r>
-        <w:t xml:space="preserve"> </w:t>
-      </w:r>
-      <w:r>
-        <w:t>and effort. For example, the uncertainty of estimated mean body mass for the eastern Bering Sea (EBS) walley</w:t>
-      </w:r>
-      <w:r>
-        <w:t>e pollock (</w:t>
+        <w:t>For many fisheries settings empirical estimates of mean body mass at age are quite precise due to sampling design and effort. For example, the uncertainty of estimated mean body mass for the eastern Bering Sea (EBS) walleye pollock (</w:t>
       </w:r>
       <w:r>
         <w:rPr>
@@ -56,13 +44,7 @@
         <w:t>Gadus chalcogrammus</w:t>
       </w:r>
       <w:r>
-        <w:t>)</w:t>
-      </w:r>
-      <w:r>
-        <w:t xml:space="preserve"> </w:t>
-      </w:r>
-      <w:r>
-        <w:t>for the main fished ages typically has coefficients of variation below 5%.</w:t>
+        <w:t>) for the main fished ages typically has coefficients of variation below 5%.</w:t>
       </w:r>
     </w:p>
     <w:p>
@@ -71,6 +53,51 @@
       </w:pPr>
       <w:r>
         <w:t>Introduction</w:t>
+      </w:r>
+    </w:p>
+    <w:p>
+      <w:r>
+        <w:t xml:space="preserve">Modern stock assessment methods that lead to scientific advice on sustainable fishing practices typically revolves around ensuring that fishing mortality rates are at or below </w:t>
+      </w:r>
+      <w:r>
+        <w:t>valu</w:t>
+      </w:r>
+      <w:bookmarkStart w:id="0" w:name="_GoBack"/>
+      <w:bookmarkEnd w:id="0"/>
+      <w:r>
+        <w:t xml:space="preserve">es used as reference points. In most management settings, conservation measures are set based on catch biomass limits with some assumption about </w:t>
+      </w:r>
+      <w:r>
+        <w:t xml:space="preserve">expected body mass-at-age </w:t>
+      </w:r>
+      <w:r>
+        <w:t xml:space="preserve">(hereafter referred to as weight-at-age) </w:t>
+      </w:r>
+      <w:r>
+        <w:t xml:space="preserve">to convert from modeled </w:t>
+      </w:r>
+      <w:r>
+        <w:t xml:space="preserve">catch </w:t>
+      </w:r>
+      <w:r>
+        <w:t>numbers</w:t>
+      </w:r>
+      <w:r>
+        <w:t xml:space="preserve"> (as specified based on the fishing mortality rates). Uncertainty estimates are typically concerned with the absolute values of the population numbers at age estimates and the stock productivity estimates leading to acceptable fishing mortality reference points. While uncertainty from these sources is obviously important for evaluating risks in management settings, the additional uncertainty due to unknown </w:t>
+      </w:r>
+      <w:r>
+        <w:t>weight at age</w:t>
+      </w:r>
+      <w:r>
+        <w:t xml:space="preserve"> is typically ignored (</w:t>
+      </w:r>
+      <w:proofErr w:type="spellStart"/>
+      <w:r>
+        <w:t>Warshneski</w:t>
+      </w:r>
+      <w:proofErr w:type="spellEnd"/>
+      <w:r>
+        <w:t xml:space="preserve"> 2008)</w:t>
       </w:r>
     </w:p>
     <w:p/>
@@ -83,8 +110,9 @@
       </w:r>
     </w:p>
     <w:p>
-      <w:bookmarkStart w:id="0" w:name="_GoBack"/>
-      <w:bookmarkEnd w:id="0"/>
+      <w:r>
+        <w:t xml:space="preserve">The basic model uses </w:t>
+      </w:r>
     </w:p>
     <w:p>
       <w:r>
@@ -111,13 +139,31 @@
             <v:path o:extrusionok="f" gradientshapeok="t" o:connecttype="rect"/>
             <o:lock v:ext="edit" aspectratio="t"/>
           </v:shapetype>
-          <v:shape id="_x0000_i1025" type="#_x0000_t75" style="width:168pt;height:127pt" o:ole="">
+          <v:shape id="_x0000_i1025" type="#_x0000_t75" style="width:168.2pt;height:126.9pt" o:ole="">
             <v:imagedata r:id="rId7" o:title=""/>
           </v:shape>
-          <o:OLEObject Type="Embed" ProgID="Equation.DSMT4" ShapeID="_x0000_i1025" DrawAspect="Content" ObjectID="_1531924459" r:id="rId8"/>
+          <o:OLEObject Type="Embed" ProgID="Equation.DSMT4" ShapeID="_x0000_i1025" DrawAspect="Content" ObjectID="_1532153510" r:id="rId8"/>
         </w:object>
       </w:r>
     </w:p>
+    <w:p/>
+    <w:p>
+      <w:r>
+        <w:t>Data</w:t>
+      </w:r>
+    </w:p>
+    <w:p>
+      <w:r>
+        <w:t>The framework is set to estimate fishery weight at age</w:t>
+      </w:r>
+    </w:p>
+    <w:p>
+      <w:r>
+        <w:t>Parameter estimation</w:t>
+      </w:r>
+    </w:p>
+    <w:p/>
+    <w:p/>
     <w:sectPr>
       <w:footerReference w:type="even" r:id="rId9"/>
       <w:footerReference w:type="default" r:id="rId10"/>
@@ -135,7 +181,7 @@
 </file>
 
 <file path=word/endnotes.xml><?xml version="1.0" encoding="utf-8"?>
-<w:endnotes xmlns:wpc="http://schemas.microsoft.com/office/word/2010/wordprocessingCanvas" xmlns:mc="http://schemas.openxmlformats.org/markup-compatibility/2006" xmlns:o="urn:schemas-microsoft-com:office:office" xmlns:r="http://schemas.openxmlformats.org/officeDocument/2006/relationships" xmlns:m="http://schemas.openxmlformats.org/officeDocument/2006/math" xmlns:v="urn:schemas-microsoft-com:vml" xmlns:wp14="http://schemas.microsoft.com/office/word/2010/wordprocessingDrawing" xmlns:wp="http://schemas.openxmlformats.org/drawingml/2006/wordprocessingDrawing" xmlns:w10="urn:schemas-microsoft-com:office:word" xmlns:w="http://schemas.openxmlformats.org/wordprocessingml/2006/main" xmlns:w14="http://schemas.microsoft.com/office/word/2010/wordml" xmlns:w15="http://schemas.microsoft.com/office/word/2012/wordml" xmlns:wpg="http://schemas.microsoft.com/office/word/2010/wordprocessingGroup" xmlns:wpi="http://schemas.microsoft.com/office/word/2010/wordprocessingInk" xmlns:wne="http://schemas.microsoft.com/office/word/2006/wordml" xmlns:wps="http://schemas.microsoft.com/office/word/2010/wordprocessingShape" mc:Ignorable="w14 w15 wp14">
+<w:endnotes xmlns:wpc="http://schemas.microsoft.com/office/word/2010/wordprocessingCanvas" xmlns:mo="http://schemas.microsoft.com/office/mac/office/2008/main" xmlns:mc="http://schemas.openxmlformats.org/markup-compatibility/2006" xmlns:mv="urn:schemas-microsoft-com:mac:vml" xmlns:o="urn:schemas-microsoft-com:office:office" xmlns:r="http://schemas.openxmlformats.org/officeDocument/2006/relationships" xmlns:m="http://schemas.openxmlformats.org/officeDocument/2006/math" xmlns:v="urn:schemas-microsoft-com:vml" xmlns:wp14="http://schemas.microsoft.com/office/word/2010/wordprocessingDrawing" xmlns:wp="http://schemas.openxmlformats.org/drawingml/2006/wordprocessingDrawing" xmlns:w10="urn:schemas-microsoft-com:office:word" xmlns:w="http://schemas.openxmlformats.org/wordprocessingml/2006/main" xmlns:w14="http://schemas.microsoft.com/office/word/2010/wordml" xmlns:w15="http://schemas.microsoft.com/office/word/2012/wordml" xmlns:wpg="http://schemas.microsoft.com/office/word/2010/wordprocessingGroup" xmlns:wpi="http://schemas.microsoft.com/office/word/2010/wordprocessingInk" xmlns:wne="http://schemas.microsoft.com/office/word/2006/wordml" xmlns:wps="http://schemas.microsoft.com/office/word/2010/wordprocessingShape" mc:Ignorable="w14 w15 wp14">
   <w:endnote w:type="separator" w:id="-1">
     <w:p>
       <w:r>
@@ -161,7 +207,7 @@
 </file>
 
 <file path=word/footer1.xml><?xml version="1.0" encoding="utf-8"?>
-<w:ftr xmlns:wpc="http://schemas.microsoft.com/office/word/2010/wordprocessingCanvas" xmlns:mc="http://schemas.openxmlformats.org/markup-compatibility/2006" xmlns:o="urn:schemas-microsoft-com:office:office" xmlns:r="http://schemas.openxmlformats.org/officeDocument/2006/relationships" xmlns:m="http://schemas.openxmlformats.org/officeDocument/2006/math" xmlns:v="urn:schemas-microsoft-com:vml" xmlns:wp14="http://schemas.microsoft.com/office/word/2010/wordprocessingDrawing" xmlns:wp="http://schemas.openxmlformats.org/drawingml/2006/wordprocessingDrawing" xmlns:w10="urn:schemas-microsoft-com:office:word" xmlns:w="http://schemas.openxmlformats.org/wordprocessingml/2006/main" xmlns:w14="http://schemas.microsoft.com/office/word/2010/wordml" xmlns:w15="http://schemas.microsoft.com/office/word/2012/wordml" xmlns:wpg="http://schemas.microsoft.com/office/word/2010/wordprocessingGroup" xmlns:wpi="http://schemas.microsoft.com/office/word/2010/wordprocessingInk" xmlns:wne="http://schemas.microsoft.com/office/word/2006/wordml" xmlns:wps="http://schemas.microsoft.com/office/word/2010/wordprocessingShape" mc:Ignorable="w14 w15 wp14">
+<w:ftr xmlns:wpc="http://schemas.microsoft.com/office/word/2010/wordprocessingCanvas" xmlns:mo="http://schemas.microsoft.com/office/mac/office/2008/main" xmlns:mc="http://schemas.openxmlformats.org/markup-compatibility/2006" xmlns:mv="urn:schemas-microsoft-com:mac:vml" xmlns:o="urn:schemas-microsoft-com:office:office" xmlns:r="http://schemas.openxmlformats.org/officeDocument/2006/relationships" xmlns:m="http://schemas.openxmlformats.org/officeDocument/2006/math" xmlns:v="urn:schemas-microsoft-com:vml" xmlns:wp14="http://schemas.microsoft.com/office/word/2010/wordprocessingDrawing" xmlns:wp="http://schemas.openxmlformats.org/drawingml/2006/wordprocessingDrawing" xmlns:w10="urn:schemas-microsoft-com:office:word" xmlns:w="http://schemas.openxmlformats.org/wordprocessingml/2006/main" xmlns:w14="http://schemas.microsoft.com/office/word/2010/wordml" xmlns:w15="http://schemas.microsoft.com/office/word/2012/wordml" xmlns:wpg="http://schemas.microsoft.com/office/word/2010/wordprocessingGroup" xmlns:wpi="http://schemas.microsoft.com/office/word/2010/wordprocessingInk" xmlns:wne="http://schemas.microsoft.com/office/word/2006/wordml" xmlns:wps="http://schemas.microsoft.com/office/word/2010/wordprocessingShape" mc:Ignorable="w14 w15 wp14">
   <w:p>
     <w:pPr>
       <w:pStyle w:val="Footer"/>
@@ -199,7 +245,7 @@
 </file>
 
 <file path=word/footer2.xml><?xml version="1.0" encoding="utf-8"?>
-<w:ftr xmlns:wpc="http://schemas.microsoft.com/office/word/2010/wordprocessingCanvas" xmlns:mc="http://schemas.openxmlformats.org/markup-compatibility/2006" xmlns:o="urn:schemas-microsoft-com:office:office" xmlns:r="http://schemas.openxmlformats.org/officeDocument/2006/relationships" xmlns:m="http://schemas.openxmlformats.org/officeDocument/2006/math" xmlns:v="urn:schemas-microsoft-com:vml" xmlns:wp14="http://schemas.microsoft.com/office/word/2010/wordprocessingDrawing" xmlns:wp="http://schemas.openxmlformats.org/drawingml/2006/wordprocessingDrawing" xmlns:w10="urn:schemas-microsoft-com:office:word" xmlns:w="http://schemas.openxmlformats.org/wordprocessingml/2006/main" xmlns:w14="http://schemas.microsoft.com/office/word/2010/wordml" xmlns:w15="http://schemas.microsoft.com/office/word/2012/wordml" xmlns:wpg="http://schemas.microsoft.com/office/word/2010/wordprocessingGroup" xmlns:wpi="http://schemas.microsoft.com/office/word/2010/wordprocessingInk" xmlns:wne="http://schemas.microsoft.com/office/word/2006/wordml" xmlns:wps="http://schemas.microsoft.com/office/word/2010/wordprocessingShape" mc:Ignorable="w14 w15 wp14">
+<w:ftr xmlns:wpc="http://schemas.microsoft.com/office/word/2010/wordprocessingCanvas" xmlns:mo="http://schemas.microsoft.com/office/mac/office/2008/main" xmlns:mc="http://schemas.openxmlformats.org/markup-compatibility/2006" xmlns:mv="urn:schemas-microsoft-com:mac:vml" xmlns:o="urn:schemas-microsoft-com:office:office" xmlns:r="http://schemas.openxmlformats.org/officeDocument/2006/relationships" xmlns:m="http://schemas.openxmlformats.org/officeDocument/2006/math" xmlns:v="urn:schemas-microsoft-com:vml" xmlns:wp14="http://schemas.microsoft.com/office/word/2010/wordprocessingDrawing" xmlns:wp="http://schemas.openxmlformats.org/drawingml/2006/wordprocessingDrawing" xmlns:w10="urn:schemas-microsoft-com:office:word" xmlns:w="http://schemas.openxmlformats.org/wordprocessingml/2006/main" xmlns:w14="http://schemas.microsoft.com/office/word/2010/wordml" xmlns:w15="http://schemas.microsoft.com/office/word/2012/wordml" xmlns:wpg="http://schemas.microsoft.com/office/word/2010/wordprocessingGroup" xmlns:wpi="http://schemas.microsoft.com/office/word/2010/wordprocessingInk" xmlns:wne="http://schemas.microsoft.com/office/word/2006/wordml" xmlns:wps="http://schemas.microsoft.com/office/word/2010/wordprocessingShape" mc:Ignorable="w14 w15 wp14">
   <w:p>
     <w:pPr>
       <w:pStyle w:val="Footer"/>
@@ -210,7 +256,7 @@
 </file>
 
 <file path=word/footnotes.xml><?xml version="1.0" encoding="utf-8"?>
-<w:footnotes xmlns:wpc="http://schemas.microsoft.com/office/word/2010/wordprocessingCanvas" xmlns:mc="http://schemas.openxmlformats.org/markup-compatibility/2006" xmlns:o="urn:schemas-microsoft-com:office:office" xmlns:r="http://schemas.openxmlformats.org/officeDocument/2006/relationships" xmlns:m="http://schemas.openxmlformats.org/officeDocument/2006/math" xmlns:v="urn:schemas-microsoft-com:vml" xmlns:wp14="http://schemas.microsoft.com/office/word/2010/wordprocessingDrawing" xmlns:wp="http://schemas.openxmlformats.org/drawingml/2006/wordprocessingDrawing" xmlns:w10="urn:schemas-microsoft-com:office:word" xmlns:w="http://schemas.openxmlformats.org/wordprocessingml/2006/main" xmlns:w14="http://schemas.microsoft.com/office/word/2010/wordml" xmlns:w15="http://schemas.microsoft.com/office/word/2012/wordml" xmlns:wpg="http://schemas.microsoft.com/office/word/2010/wordprocessingGroup" xmlns:wpi="http://schemas.microsoft.com/office/word/2010/wordprocessingInk" xmlns:wne="http://schemas.microsoft.com/office/word/2006/wordml" xmlns:wps="http://schemas.microsoft.com/office/word/2010/wordprocessingShape" mc:Ignorable="w14 w15 wp14">
+<w:footnotes xmlns:wpc="http://schemas.microsoft.com/office/word/2010/wordprocessingCanvas" xmlns:mo="http://schemas.microsoft.com/office/mac/office/2008/main" xmlns:mc="http://schemas.openxmlformats.org/markup-compatibility/2006" xmlns:mv="urn:schemas-microsoft-com:mac:vml" xmlns:o="urn:schemas-microsoft-com:office:office" xmlns:r="http://schemas.openxmlformats.org/officeDocument/2006/relationships" xmlns:m="http://schemas.openxmlformats.org/officeDocument/2006/math" xmlns:v="urn:schemas-microsoft-com:vml" xmlns:wp14="http://schemas.microsoft.com/office/word/2010/wordprocessingDrawing" xmlns:wp="http://schemas.openxmlformats.org/drawingml/2006/wordprocessingDrawing" xmlns:w10="urn:schemas-microsoft-com:office:word" xmlns:w="http://schemas.openxmlformats.org/wordprocessingml/2006/main" xmlns:w14="http://schemas.microsoft.com/office/word/2010/wordml" xmlns:w15="http://schemas.microsoft.com/office/word/2012/wordml" xmlns:wpg="http://schemas.microsoft.com/office/word/2010/wordprocessingGroup" xmlns:wpi="http://schemas.microsoft.com/office/word/2010/wordprocessingInk" xmlns:wne="http://schemas.microsoft.com/office/word/2006/wordml" xmlns:wps="http://schemas.microsoft.com/office/word/2010/wordprocessingShape" mc:Ignorable="w14 w15 wp14">
   <w:footnote w:type="separator" w:id="-1">
     <w:p>
       <w:r>
@@ -236,8 +282,8 @@
 </file>
 
 <file path=word/numbering.xml><?xml version="1.0" encoding="utf-8"?>
-<w:numbering xmlns:wpc="http://schemas.microsoft.com/office/word/2010/wordprocessingCanvas" xmlns:mc="http://schemas.openxmlformats.org/markup-compatibility/2006" xmlns:o="urn:schemas-microsoft-com:office:office" xmlns:r="http://schemas.openxmlformats.org/officeDocument/2006/relationships" xmlns:m="http://schemas.openxmlformats.org/officeDocument/2006/math" xmlns:v="urn:schemas-microsoft-com:vml" xmlns:wp14="http://schemas.microsoft.com/office/word/2010/wordprocessingDrawing" xmlns:wp="http://schemas.openxmlformats.org/drawingml/2006/wordprocessingDrawing" xmlns:w10="urn:schemas-microsoft-com:office:word" xmlns:w="http://schemas.openxmlformats.org/wordprocessingml/2006/main" xmlns:w14="http://schemas.microsoft.com/office/word/2010/wordml" xmlns:w15="http://schemas.microsoft.com/office/word/2012/wordml" xmlns:wpg="http://schemas.microsoft.com/office/word/2010/wordprocessingGroup" xmlns:wpi="http://schemas.microsoft.com/office/word/2010/wordprocessingInk" xmlns:wne="http://schemas.microsoft.com/office/word/2006/wordml" xmlns:wps="http://schemas.microsoft.com/office/word/2010/wordprocessingShape" mc:Ignorable="w14 w15 wp14">
-  <w:abstractNum w:abstractNumId="0" w15:restartNumberingAfterBreak="0">
+<w:numbering xmlns:wpc="http://schemas.microsoft.com/office/word/2010/wordprocessingCanvas" xmlns:mo="http://schemas.microsoft.com/office/mac/office/2008/main" xmlns:mc="http://schemas.openxmlformats.org/markup-compatibility/2006" xmlns:mv="urn:schemas-microsoft-com:mac:vml" xmlns:o="urn:schemas-microsoft-com:office:office" xmlns:r="http://schemas.openxmlformats.org/officeDocument/2006/relationships" xmlns:m="http://schemas.openxmlformats.org/officeDocument/2006/math" xmlns:v="urn:schemas-microsoft-com:vml" xmlns:wp14="http://schemas.microsoft.com/office/word/2010/wordprocessingDrawing" xmlns:wp="http://schemas.openxmlformats.org/drawingml/2006/wordprocessingDrawing" xmlns:w10="urn:schemas-microsoft-com:office:word" xmlns:w="http://schemas.openxmlformats.org/wordprocessingml/2006/main" xmlns:w14="http://schemas.microsoft.com/office/word/2010/wordml" xmlns:w15="http://schemas.microsoft.com/office/word/2012/wordml" xmlns:wpg="http://schemas.microsoft.com/office/word/2010/wordprocessingGroup" xmlns:wpi="http://schemas.microsoft.com/office/word/2010/wordprocessingInk" xmlns:wne="http://schemas.microsoft.com/office/word/2006/wordml" xmlns:wps="http://schemas.microsoft.com/office/word/2010/wordprocessingShape" mc:Ignorable="w14 w15 wp14">
+  <w:abstractNum w:abstractNumId="0">
     <w:nsid w:val="FFFFFF7C"/>
     <w:multiLevelType w:val="singleLevel"/>
     <w:tmpl w:val="66A4426C"/>
@@ -257,7 +303,7 @@
       </w:rPr>
     </w:lvl>
   </w:abstractNum>
-  <w:abstractNum w:abstractNumId="1" w15:restartNumberingAfterBreak="0">
+  <w:abstractNum w:abstractNumId="1">
     <w:nsid w:val="FFFFFF7D"/>
     <w:multiLevelType w:val="singleLevel"/>
     <w:tmpl w:val="C330AC5A"/>
@@ -277,7 +323,7 @@
       </w:rPr>
     </w:lvl>
   </w:abstractNum>
-  <w:abstractNum w:abstractNumId="2" w15:restartNumberingAfterBreak="0">
+  <w:abstractNum w:abstractNumId="2">
     <w:nsid w:val="FFFFFF7E"/>
     <w:multiLevelType w:val="singleLevel"/>
     <w:tmpl w:val="67C094C4"/>
@@ -297,7 +343,7 @@
       </w:rPr>
     </w:lvl>
   </w:abstractNum>
-  <w:abstractNum w:abstractNumId="3" w15:restartNumberingAfterBreak="0">
+  <w:abstractNum w:abstractNumId="3">
     <w:nsid w:val="FFFFFF7F"/>
     <w:multiLevelType w:val="singleLevel"/>
     <w:tmpl w:val="6BF88186"/>
@@ -317,7 +363,7 @@
       </w:rPr>
     </w:lvl>
   </w:abstractNum>
-  <w:abstractNum w:abstractNumId="4" w15:restartNumberingAfterBreak="0">
+  <w:abstractNum w:abstractNumId="4">
     <w:nsid w:val="FFFFFF80"/>
     <w:multiLevelType w:val="singleLevel"/>
     <w:tmpl w:val="FA6E1806"/>
@@ -337,7 +383,7 @@
       </w:rPr>
     </w:lvl>
   </w:abstractNum>
-  <w:abstractNum w:abstractNumId="5" w15:restartNumberingAfterBreak="0">
+  <w:abstractNum w:abstractNumId="5">
     <w:nsid w:val="FFFFFF81"/>
     <w:multiLevelType w:val="singleLevel"/>
     <w:tmpl w:val="94307D86"/>
@@ -357,7 +403,7 @@
       </w:rPr>
     </w:lvl>
   </w:abstractNum>
-  <w:abstractNum w:abstractNumId="6" w15:restartNumberingAfterBreak="0">
+  <w:abstractNum w:abstractNumId="6">
     <w:nsid w:val="FFFFFF82"/>
     <w:multiLevelType w:val="singleLevel"/>
     <w:tmpl w:val="5E929910"/>
@@ -377,7 +423,7 @@
       </w:rPr>
     </w:lvl>
   </w:abstractNum>
-  <w:abstractNum w:abstractNumId="7" w15:restartNumberingAfterBreak="0">
+  <w:abstractNum w:abstractNumId="7">
     <w:nsid w:val="FFFFFF83"/>
     <w:multiLevelType w:val="singleLevel"/>
     <w:tmpl w:val="B5CCCDC4"/>
@@ -397,7 +443,7 @@
       </w:rPr>
     </w:lvl>
   </w:abstractNum>
-  <w:abstractNum w:abstractNumId="8" w15:restartNumberingAfterBreak="0">
+  <w:abstractNum w:abstractNumId="8">
     <w:nsid w:val="FFFFFF88"/>
     <w:multiLevelType w:val="singleLevel"/>
     <w:tmpl w:val="E6341BBC"/>
@@ -417,7 +463,7 @@
       </w:rPr>
     </w:lvl>
   </w:abstractNum>
-  <w:abstractNum w:abstractNumId="9" w15:restartNumberingAfterBreak="0">
+  <w:abstractNum w:abstractNumId="9">
     <w:nsid w:val="FFFFFF89"/>
     <w:multiLevelType w:val="singleLevel"/>
     <w:tmpl w:val="3C58483A"/>
@@ -438,7 +484,7 @@
       </w:rPr>
     </w:lvl>
   </w:abstractNum>
-  <w:abstractNum w:abstractNumId="10" w15:restartNumberingAfterBreak="0">
+  <w:abstractNum w:abstractNumId="10">
     <w:nsid w:val="FFFFFFFE"/>
     <w:multiLevelType w:val="singleLevel"/>
     <w:tmpl w:val="F5485E36"/>
@@ -452,7 +498,7 @@
       </w:rPr>
     </w:lvl>
   </w:abstractNum>
-  <w:abstractNum w:abstractNumId="11" w15:restartNumberingAfterBreak="0">
+  <w:abstractNum w:abstractNumId="11">
     <w:nsid w:val="026C0DA2"/>
     <w:multiLevelType w:val="hybridMultilevel"/>
     <w:tmpl w:val="5C16402A"/>
@@ -590,7 +636,7 @@
       </w:rPr>
     </w:lvl>
   </w:abstractNum>
-  <w:abstractNum w:abstractNumId="12" w15:restartNumberingAfterBreak="0">
+  <w:abstractNum w:abstractNumId="12">
     <w:nsid w:val="108C0814"/>
     <w:multiLevelType w:val="multilevel"/>
     <w:tmpl w:val="0409001D"/>
@@ -730,7 +776,7 @@
       </w:rPr>
     </w:lvl>
   </w:abstractNum>
-  <w:abstractNum w:abstractNumId="13" w15:restartNumberingAfterBreak="0">
+  <w:abstractNum w:abstractNumId="13">
     <w:nsid w:val="15A63BB6"/>
     <w:multiLevelType w:val="singleLevel"/>
     <w:tmpl w:val="04090001"/>
@@ -750,7 +796,7 @@
       </w:rPr>
     </w:lvl>
   </w:abstractNum>
-  <w:abstractNum w:abstractNumId="14" w15:restartNumberingAfterBreak="0">
+  <w:abstractNum w:abstractNumId="14">
     <w:nsid w:val="16765065"/>
     <w:multiLevelType w:val="multilevel"/>
     <w:tmpl w:val="0792AACA"/>
@@ -890,7 +936,7 @@
       </w:rPr>
     </w:lvl>
   </w:abstractNum>
-  <w:abstractNum w:abstractNumId="15" w15:restartNumberingAfterBreak="0">
+  <w:abstractNum w:abstractNumId="15">
     <w:nsid w:val="1735049F"/>
     <w:multiLevelType w:val="hybridMultilevel"/>
     <w:tmpl w:val="6DD8766C"/>
@@ -979,7 +1025,7 @@
       </w:pPr>
     </w:lvl>
   </w:abstractNum>
-  <w:abstractNum w:abstractNumId="16" w15:restartNumberingAfterBreak="0">
+  <w:abstractNum w:abstractNumId="16">
     <w:nsid w:val="24E5203D"/>
     <w:multiLevelType w:val="multilevel"/>
     <w:tmpl w:val="0792AACA"/>
@@ -1119,7 +1165,7 @@
       </w:rPr>
     </w:lvl>
   </w:abstractNum>
-  <w:abstractNum w:abstractNumId="17" w15:restartNumberingAfterBreak="0">
+  <w:abstractNum w:abstractNumId="17">
     <w:nsid w:val="30D05AFC"/>
     <w:multiLevelType w:val="hybridMultilevel"/>
     <w:tmpl w:val="952096C2"/>
@@ -1259,7 +1305,7 @@
       </w:rPr>
     </w:lvl>
   </w:abstractNum>
-  <w:abstractNum w:abstractNumId="18" w15:restartNumberingAfterBreak="0">
+  <w:abstractNum w:abstractNumId="18">
     <w:nsid w:val="31AF33DC"/>
     <w:multiLevelType w:val="multilevel"/>
     <w:tmpl w:val="0409001F"/>
@@ -1399,7 +1445,7 @@
       </w:rPr>
     </w:lvl>
   </w:abstractNum>
-  <w:abstractNum w:abstractNumId="19" w15:restartNumberingAfterBreak="0">
+  <w:abstractNum w:abstractNumId="19">
     <w:nsid w:val="31DE4A65"/>
     <w:multiLevelType w:val="hybridMultilevel"/>
     <w:tmpl w:val="6DD8766C"/>
@@ -1488,7 +1534,7 @@
       </w:pPr>
     </w:lvl>
   </w:abstractNum>
-  <w:abstractNum w:abstractNumId="20" w15:restartNumberingAfterBreak="0">
+  <w:abstractNum w:abstractNumId="20">
     <w:nsid w:val="320A70CB"/>
     <w:multiLevelType w:val="hybridMultilevel"/>
     <w:tmpl w:val="CFF0A152"/>
@@ -1628,7 +1674,7 @@
       </w:rPr>
     </w:lvl>
   </w:abstractNum>
-  <w:abstractNum w:abstractNumId="21" w15:restartNumberingAfterBreak="0">
+  <w:abstractNum w:abstractNumId="21">
     <w:nsid w:val="35745576"/>
     <w:multiLevelType w:val="hybridMultilevel"/>
     <w:tmpl w:val="904050BA"/>
@@ -1768,7 +1814,7 @@
       </w:rPr>
     </w:lvl>
   </w:abstractNum>
-  <w:abstractNum w:abstractNumId="22" w15:restartNumberingAfterBreak="0">
+  <w:abstractNum w:abstractNumId="22">
     <w:nsid w:val="377702E4"/>
     <w:multiLevelType w:val="hybridMultilevel"/>
     <w:tmpl w:val="322C2CDE"/>
@@ -1906,7 +1952,7 @@
       </w:rPr>
     </w:lvl>
   </w:abstractNum>
-  <w:abstractNum w:abstractNumId="23" w15:restartNumberingAfterBreak="0">
+  <w:abstractNum w:abstractNumId="23">
     <w:nsid w:val="3A30129A"/>
     <w:multiLevelType w:val="hybridMultilevel"/>
     <w:tmpl w:val="AD528F62"/>
@@ -2046,7 +2092,7 @@
       </w:rPr>
     </w:lvl>
   </w:abstractNum>
-  <w:abstractNum w:abstractNumId="24" w15:restartNumberingAfterBreak="0">
+  <w:abstractNum w:abstractNumId="24">
     <w:nsid w:val="3E917A7E"/>
     <w:multiLevelType w:val="hybridMultilevel"/>
     <w:tmpl w:val="160C0764"/>
@@ -2186,7 +2232,7 @@
       </w:rPr>
     </w:lvl>
   </w:abstractNum>
-  <w:abstractNum w:abstractNumId="25" w15:restartNumberingAfterBreak="0">
+  <w:abstractNum w:abstractNumId="25">
     <w:nsid w:val="48E11511"/>
     <w:multiLevelType w:val="hybridMultilevel"/>
     <w:tmpl w:val="3FBA1880"/>
@@ -2326,7 +2372,7 @@
       </w:rPr>
     </w:lvl>
   </w:abstractNum>
-  <w:abstractNum w:abstractNumId="26" w15:restartNumberingAfterBreak="0">
+  <w:abstractNum w:abstractNumId="26">
     <w:nsid w:val="4F1B7FDA"/>
     <w:multiLevelType w:val="hybridMultilevel"/>
     <w:tmpl w:val="39722670"/>
@@ -2466,7 +2512,7 @@
       </w:rPr>
     </w:lvl>
   </w:abstractNum>
-  <w:abstractNum w:abstractNumId="27" w15:restartNumberingAfterBreak="0">
+  <w:abstractNum w:abstractNumId="27">
     <w:nsid w:val="50A63489"/>
     <w:multiLevelType w:val="singleLevel"/>
     <w:tmpl w:val="04090001"/>
@@ -2486,7 +2532,7 @@
       </w:rPr>
     </w:lvl>
   </w:abstractNum>
-  <w:abstractNum w:abstractNumId="28" w15:restartNumberingAfterBreak="0">
+  <w:abstractNum w:abstractNumId="28">
     <w:nsid w:val="6EA15B12"/>
     <w:multiLevelType w:val="hybridMultilevel"/>
     <w:tmpl w:val="F4E0E73C"/>
@@ -2626,7 +2672,7 @@
       </w:rPr>
     </w:lvl>
   </w:abstractNum>
-  <w:abstractNum w:abstractNumId="29" w15:restartNumberingAfterBreak="0">
+  <w:abstractNum w:abstractNumId="29">
     <w:nsid w:val="70665383"/>
     <w:multiLevelType w:val="hybridMultilevel"/>
     <w:tmpl w:val="3DE4B71C"/>
@@ -2766,7 +2812,7 @@
       </w:rPr>
     </w:lvl>
   </w:abstractNum>
-  <w:abstractNum w:abstractNumId="30" w15:restartNumberingAfterBreak="0">
+  <w:abstractNum w:abstractNumId="30">
     <w:nsid w:val="722C5890"/>
     <w:multiLevelType w:val="multilevel"/>
     <w:tmpl w:val="0792AACA"/>
@@ -2906,7 +2952,7 @@
       </w:rPr>
     </w:lvl>
   </w:abstractNum>
-  <w:abstractNum w:abstractNumId="31" w15:restartNumberingAfterBreak="0">
+  <w:abstractNum w:abstractNumId="31">
     <w:nsid w:val="75227DB9"/>
     <w:multiLevelType w:val="hybridMultilevel"/>
     <w:tmpl w:val="E4425B98"/>
@@ -3046,7 +3092,7 @@
       </w:rPr>
     </w:lvl>
   </w:abstractNum>
-  <w:abstractNum w:abstractNumId="32" w15:restartNumberingAfterBreak="0">
+  <w:abstractNum w:abstractNumId="32">
     <w:nsid w:val="7B927512"/>
     <w:multiLevelType w:val="hybridMultilevel"/>
     <w:tmpl w:val="1D98B558"/>
@@ -3186,7 +3232,7 @@
       </w:rPr>
     </w:lvl>
   </w:abstractNum>
-  <w:abstractNum w:abstractNumId="33" w15:restartNumberingAfterBreak="0">
+  <w:abstractNum w:abstractNumId="33">
     <w:nsid w:val="7C3C5DBF"/>
     <w:multiLevelType w:val="hybridMultilevel"/>
     <w:tmpl w:val="093E03F6"/>
@@ -3326,7 +3372,7 @@
       </w:rPr>
     </w:lvl>
   </w:abstractNum>
-  <w:abstractNum w:abstractNumId="34" w15:restartNumberingAfterBreak="0">
+  <w:abstractNum w:abstractNumId="34">
     <w:nsid w:val="7DB55BD0"/>
     <w:multiLevelType w:val="multilevel"/>
     <w:tmpl w:val="0409001D"/>
@@ -3613,7 +3659,7 @@
     </w:rPrDefault>
     <w:pPrDefault/>
   </w:docDefaults>
-  <w:latentStyles w:defLockedState="0" w:defUIPriority="0" w:defSemiHidden="0" w:defUnhideWhenUsed="0" w:defQFormat="0" w:count="371">
+  <w:latentStyles w:defLockedState="0" w:defUIPriority="0" w:defSemiHidden="0" w:defUnhideWhenUsed="0" w:defQFormat="0" w:count="381">
     <w:lsdException w:name="Normal" w:locked="1" w:qFormat="1"/>
     <w:lsdException w:name="heading 1" w:locked="1" w:uiPriority="99" w:qFormat="1"/>
     <w:lsdException w:name="heading 2" w:locked="1" w:uiPriority="99" w:qFormat="1"/>
@@ -3704,7 +3750,6 @@
     <w:lsdException w:name="HTML Sample" w:semiHidden="1" w:unhideWhenUsed="1"/>
     <w:lsdException w:name="HTML Typewriter" w:semiHidden="1" w:unhideWhenUsed="1"/>
     <w:lsdException w:name="HTML Variable" w:semiHidden="1" w:unhideWhenUsed="1"/>
-    <w:lsdException w:name="Normal Table" w:semiHidden="1" w:unhideWhenUsed="1"/>
     <w:lsdException w:name="annotation subject" w:semiHidden="1" w:unhideWhenUsed="1"/>
     <w:lsdException w:name="No List" w:semiHidden="1" w:uiPriority="99" w:unhideWhenUsed="1"/>
     <w:lsdException w:name="Outline List 1" w:semiHidden="1" w:unhideWhenUsed="1"/>
@@ -3751,9 +3796,7 @@
     <w:lsdException w:name="Table Subtle 2" w:semiHidden="1" w:unhideWhenUsed="1"/>
     <w:lsdException w:name="Table Web 1" w:semiHidden="1" w:unhideWhenUsed="1"/>
     <w:lsdException w:name="Table Web 2" w:semiHidden="1" w:unhideWhenUsed="1"/>
-    <w:lsdException w:name="Table Web 3" w:semiHidden="1" w:unhideWhenUsed="1"/>
     <w:lsdException w:name="Balloon Text" w:semiHidden="1" w:unhideWhenUsed="1"/>
-    <w:lsdException w:name="Table Theme" w:semiHidden="1" w:unhideWhenUsed="1"/>
     <w:lsdException w:name="Placeholder Text" w:semiHidden="1" w:uiPriority="99"/>
     <w:lsdException w:name="No Spacing" w:uiPriority="1" w:qFormat="1"/>
     <w:lsdException w:name="Light Shading" w:uiPriority="60"/>
@@ -3969,6 +4012,7 @@
     <w:lsdException w:name="List Table 5 Dark Accent 6" w:uiPriority="50"/>
     <w:lsdException w:name="List Table 6 Colorful Accent 6" w:uiPriority="51"/>
     <w:lsdException w:name="List Table 7 Colorful Accent 6" w:uiPriority="52"/>
+    <w:lsdException w:name="Mention" w:semiHidden="1" w:uiPriority="99" w:unhideWhenUsed="1"/>
   </w:latentStyles>
   <w:style w:type="paragraph" w:default="1" w:styleId="Normal">
     <w:name w:val="Normal"/>
@@ -5644,6 +5688,7 @@
       <w:widowControl w:val="0"/>
     </w:pPr>
     <w:tblPr>
+      <w:tblInd w:w="0" w:type="dxa"/>
       <w:tblBorders>
         <w:top w:val="single" w:sz="4" w:space="0" w:color="auto"/>
         <w:left w:val="single" w:sz="4" w:space="0" w:color="auto"/>
@@ -5652,6 +5697,12 @@
         <w:insideH w:val="single" w:sz="4" w:space="0" w:color="auto"/>
         <w:insideV w:val="single" w:sz="4" w:space="0" w:color="auto"/>
       </w:tblBorders>
+      <w:tblCellMar>
+        <w:top w:w="0" w:type="dxa"/>
+        <w:left w:w="108" w:type="dxa"/>
+        <w:bottom w:w="0" w:type="dxa"/>
+        <w:right w:w="108" w:type="dxa"/>
+      </w:tblCellMar>
     </w:tblPr>
   </w:style>
   <w:style w:type="paragraph" w:styleId="ListParagraph">
@@ -5737,6 +5788,7 @@
       <w:szCs w:val="22"/>
     </w:rPr>
     <w:tblPr>
+      <w:tblInd w:w="0" w:type="dxa"/>
       <w:tblBorders>
         <w:top w:val="single" w:sz="4" w:space="0" w:color="auto"/>
         <w:left w:val="single" w:sz="4" w:space="0" w:color="auto"/>
@@ -5745,6 +5797,12 @@
         <w:insideH w:val="single" w:sz="4" w:space="0" w:color="auto"/>
         <w:insideV w:val="single" w:sz="4" w:space="0" w:color="auto"/>
       </w:tblBorders>
+      <w:tblCellMar>
+        <w:top w:w="0" w:type="dxa"/>
+        <w:left w:w="108" w:type="dxa"/>
+        <w:bottom w:w="0" w:type="dxa"/>
+        <w:right w:w="108" w:type="dxa"/>
+      </w:tblCellMar>
     </w:tblPr>
   </w:style>
   <w:style w:type="paragraph" w:customStyle="1" w:styleId="table">

</xml_diff>